<commit_message>
Update Gólyabál - Forgatókönyv.docx
</commit_message>
<xml_diff>
--- a/golyabal_B/B/Gólyabál - Forgatókönyv.docx
+++ b/golyabal_B/B/Gólyabál - Forgatókönyv.docx
@@ -37,34 +37,43 @@
         <w:jc w:val="center"/>
         <w:rPr>
           <w:rFonts w:ascii="Times New Roman" w:cs="Times New Roman" w:eastAsia="Times New Roman" w:hAnsi="Times New Roman"/>
-          <w:sz w:val="26"/>
-          <w:szCs w:val="26"/>
-        </w:rPr>
-      </w:pPr>
-      <w:r>
+          <w:sz w:val="28"/>
+          <w:szCs w:val="28"/>
+        </w:rPr>
+      </w:pPr>
+      <w:r>
+        <w:rPr>
+          <w:rFonts w:ascii="Times New Roman" w:cs="Times New Roman" w:eastAsia="Times New Roman" w:hAnsi="Times New Roman"/>
+          <w:sz w:val="28"/>
+          <w:szCs w:val="28"/>
+          <w:rtl w:val="0"/>
+        </w:rPr>
+        <w:t xml:space="preserve">*** </w:t>
+      </w:r>
+      <w:r>
+        <w:rPr>
+          <w:rFonts w:ascii="Times New Roman" w:cs="Times New Roman" w:eastAsia="Times New Roman" w:hAnsi="Times New Roman"/>
+          <w:sz w:val="28"/>
+          <w:szCs w:val="28"/>
+          <w:rtl w:val="0"/>
+        </w:rPr>
+        <w:t xml:space="preserve">Gólyabál - Forgatókönyv -9B ***</w:t>
+      </w:r>
+    </w:p>
+    <w:p>
+      <w:pPr>
+        <w:jc w:val="center"/>
         <w:rPr>
           <w:rFonts w:ascii="Times New Roman" w:cs="Times New Roman" w:eastAsia="Times New Roman" w:hAnsi="Times New Roman"/>
           <w:sz w:val="26"/>
           <w:szCs w:val="26"/>
-          <w:rtl w:val="0"/>
-        </w:rPr>
-        <w:t xml:space="preserve">Gólyabál - Forgatókönyv -9B</w:t>
-      </w:r>
-    </w:p>
-    <w:p>
-      <w:pPr>
-        <w:jc w:val="center"/>
+        </w:rPr>
+      </w:pPr>
+      <w:r>
         <w:rPr>
           <w:rFonts w:ascii="Times New Roman" w:cs="Times New Roman" w:eastAsia="Times New Roman" w:hAnsi="Times New Roman"/>
-          <w:sz w:val="24"/>
-          <w:szCs w:val="24"/>
-        </w:rPr>
-      </w:pPr>
-      <w:r>
-        <w:rPr>
-          <w:rFonts w:ascii="Times New Roman" w:cs="Times New Roman" w:eastAsia="Times New Roman" w:hAnsi="Times New Roman"/>
-          <w:sz w:val="24"/>
-          <w:szCs w:val="24"/>
+          <w:sz w:val="26"/>
+          <w:szCs w:val="26"/>
           <w:rtl w:val="0"/>
         </w:rPr>
         <w:t xml:space="preserve">Walesi bárdok átdolgozása</w:t>
@@ -203,7 +212,7 @@
         <w:rPr>
           <w:rtl w:val="0"/>
         </w:rPr>
-        <w:t xml:space="preserve">Narrátor1: Zsófi</w:t>
+        <w:t xml:space="preserve">Narrátor 1: Zsófi</w:t>
       </w:r>
     </w:p>
     <w:p>
@@ -226,6 +235,17 @@
           <w:rtl w:val="0"/>
         </w:rPr>
         <w:t xml:space="preserve">Narrátor3: Zsombor</w:t>
+      </w:r>
+    </w:p>
+    <w:p>
+      <w:pPr>
+        <w:rPr/>
+      </w:pPr>
+      <w:r>
+        <w:rPr>
+          <w:rtl w:val="0"/>
+        </w:rPr>
+        <w:t xml:space="preserve">Komikus: Ákos</w:t>
       </w:r>
     </w:p>
     <w:p>
@@ -579,19 +599,41 @@
     </w:p>
     <w:p>
       <w:pPr>
-        <w:rPr/>
-      </w:pPr>
-      <w:r>
         <w:rPr>
           <w:color w:val="0000ff"/>
+        </w:rPr>
+      </w:pPr>
+      <w:r>
+        <w:rPr>
+          <w:color w:val="0000ff"/>
           <w:rtl w:val="0"/>
         </w:rPr>
         <w:t xml:space="preserve">- Dimmelnek a fények , amikor elkezdődik a zene, akkor felhúzzuk a fényeket, és a színpad közepére koncetrálódik-</w:t>
       </w:r>
-      <w:r>
-        <w:rPr>
-          <w:rtl w:val="0"/>
-        </w:rPr>
+    </w:p>
+    <w:p>
+      <w:pPr>
+        <w:rPr/>
+      </w:pPr>
+      <w:r>
+        <w:rPr>
+          <w:rtl w:val="0"/>
+        </w:rPr>
+        <w:t xml:space="preserve">* Míg sötétek a fények elindul az aláfestő zene *</w:t>
+      </w:r>
+    </w:p>
+    <w:p>
+      <w:pPr>
+        <w:rPr>
+          <w:color w:val="ff0000"/>
+        </w:rPr>
+      </w:pPr>
+      <w:r>
+        <w:rPr>
+          <w:color w:val="ff0000"/>
+          <w:rtl w:val="0"/>
+        </w:rPr>
+        <w:t xml:space="preserve">- Zene: 4_atmenet1.mp3 -</w:t>
       </w:r>
     </w:p>
     <w:p>
@@ -616,7 +658,7 @@
           <w:color w:val="ff0000"/>
           <w:rtl w:val="0"/>
         </w:rPr>
-        <w:t xml:space="preserve">- Zene: 4_szof.mp3 -</w:t>
+        <w:t xml:space="preserve">- Zene: 5_szof.mp3 -</w:t>
       </w:r>
     </w:p>
     <w:p>
@@ -776,15 +818,42 @@
     </w:p>
     <w:p>
       <w:pPr>
-        <w:rPr/>
-      </w:pPr>
-      <w:r>
         <w:rPr>
           <w:color w:val="0000ff"/>
+        </w:rPr>
+      </w:pPr>
+      <w:r>
+        <w:rPr>
+          <w:color w:val="0000ff"/>
           <w:rtl w:val="0"/>
         </w:rPr>
         <w:t xml:space="preserve">- Dimmelnek a fények , amikor elkezdődik a zene, akkor felhúzzuk a fényeket-</w:t>
       </w:r>
+    </w:p>
+    <w:p>
+      <w:pPr>
+        <w:rPr/>
+      </w:pPr>
+      <w:r>
+        <w:rPr>
+          <w:rtl w:val="0"/>
+        </w:rPr>
+        <w:t xml:space="preserve">* Míg sötétek a fények elindul az aláfestő zene *</w:t>
+      </w:r>
+    </w:p>
+    <w:p>
+      <w:pPr>
+        <w:rPr>
+          <w:color w:val="0000ff"/>
+        </w:rPr>
+      </w:pPr>
+      <w:r>
+        <w:rPr>
+          <w:color w:val="ff0000"/>
+          <w:rtl w:val="0"/>
+        </w:rPr>
+        <w:t xml:space="preserve">- Zene: 6_atmenet1.mp3 -</w:t>
+      </w:r>
       <w:r>
         <w:rPr>
           <w:rtl w:val="0"/>
@@ -804,19 +873,16 @@
     </w:p>
     <w:p>
       <w:pPr>
-        <w:rPr/>
-      </w:pPr>
-      <w:r>
         <w:rPr>
           <w:color w:val="ff0000"/>
-          <w:rtl w:val="0"/>
-        </w:rPr>
-        <w:t xml:space="preserve">- Zene: 5_tocatoca.mp3 -</w:t>
-      </w:r>
-      <w:r>
-        <w:rPr>
-          <w:rtl w:val="0"/>
-        </w:rPr>
+        </w:rPr>
+      </w:pPr>
+      <w:r>
+        <w:rPr>
+          <w:color w:val="ff0000"/>
+          <w:rtl w:val="0"/>
+        </w:rPr>
+        <w:t xml:space="preserve">- Zene: 7_tocatoca.mp3 -</w:t>
       </w:r>
     </w:p>
     <w:p>
@@ -838,6 +904,23 @@
           <w:rtl w:val="0"/>
         </w:rPr>
         <w:t xml:space="preserve">*Valaki a behozza Sparos kaját*</w:t>
+      </w:r>
+    </w:p>
+    <w:p>
+      <w:pPr>
+        <w:rPr/>
+      </w:pPr>
+      <w:r>
+        <w:rPr>
+          <w:color w:val="0000ff"/>
+          <w:rtl w:val="0"/>
+        </w:rPr>
+        <w:t xml:space="preserve">-  Elsötétülenk a fények, majd amikor feljönnek a jelenet szereplői, akkor visszahúzzuk őket -</w:t>
+      </w:r>
+      <w:r>
+        <w:rPr>
+          <w:rtl w:val="0"/>
+        </w:rPr>
         <w:br w:type="textWrapping"/>
       </w:r>
       <w:r>
@@ -1149,7 +1232,7 @@
           <w:color w:val="ff0000"/>
           <w:rtl w:val="0"/>
         </w:rPr>
-        <w:t xml:space="preserve">- ‘Zene’: 6_narr3.mp3 -</w:t>
+        <w:t xml:space="preserve">- ‘Zene’: 8_narr3.mp3 -</w:t>
       </w:r>
     </w:p>
     <w:p>
@@ -1300,12 +1383,28 @@
       </w:r>
     </w:p>
     <w:sectPr>
+      <w:headerReference r:id="rId6" w:type="default"/>
       <w:pgSz w:h="16834" w:w="11909" w:orient="portrait"/>
       <w:pgMar w:bottom="1440" w:top="1440" w:left="1440" w:right="1440" w:header="720" w:footer="720"/>
       <w:pgNumType w:start="1"/>
     </w:sectPr>
   </w:body>
 </w:document>
+</file>
+
+<file path=word/header1.xml><?xml version="1.0" encoding="utf-8"?>
+<w:hdr xmlns:mc="http://schemas.openxmlformats.org/markup-compatibility/2006" xmlns:o="urn:schemas-microsoft-com:office:office" xmlns:r="http://schemas.openxmlformats.org/officeDocument/2006/relationships" xmlns:m="http://schemas.openxmlformats.org/officeDocument/2006/math" xmlns:v="urn:schemas-microsoft-com:vml" xmlns:wp="http://schemas.openxmlformats.org/drawingml/2006/wordprocessingDrawing" xmlns:w10="urn:schemas-microsoft-com:office:word" xmlns:w="http://schemas.openxmlformats.org/wordprocessingml/2006/main" xmlns:wne="http://schemas.microsoft.com/office/word/2006/wordml" xmlns:sl="http://schemas.openxmlformats.org/schemaLibrary/2006/main" xmlns:a="http://schemas.openxmlformats.org/drawingml/2006/main" xmlns:pic="http://schemas.openxmlformats.org/drawingml/2006/picture" xmlns:c="http://schemas.openxmlformats.org/drawingml/2006/chart" xmlns:lc="http://schemas.openxmlformats.org/drawingml/2006/lockedCanvas" xmlns:dgm="http://schemas.openxmlformats.org/drawingml/2006/diagram" xmlns:wps="http://schemas.microsoft.com/office/word/2010/wordprocessingShape" xmlns:wpg="http://schemas.microsoft.com/office/word/2010/wordprocessingGroup" xmlns:w14="http://schemas.microsoft.com/office/word/2010/wordml" xmlns:w15="http://schemas.microsoft.com/office/word/2012/wordml" xmlns:w16="http://schemas.microsoft.com/office/word/2018/wordml" xmlns:w16cex="http://schemas.microsoft.com/office/word/2018/wordml/cex" xmlns:w16cid="http://schemas.microsoft.com/office/word/2016/wordml/cid" xmlns="http://schemas.microsoft.com/office/tasks/2019/documenttasks" xmlns:cr="http://schemas.microsoft.com/office/comments/2020/reactions">
+  <w:p>
+    <w:pPr>
+      <w:rPr/>
+    </w:pPr>
+    <w:r>
+      <w:rPr>
+        <w:rtl w:val="0"/>
+      </w:rPr>
+    </w:r>
+  </w:p>
+</w:hdr>
 </file>
 
 <file path=word/numbering.xml><?xml version="1.0" encoding="utf-8"?>

</xml_diff>